<commit_message>
Updated memos 1,2,3, Project Charter template
</commit_message>
<xml_diff>
--- a/templates/1.1_ProjectCharterTemplate.docx
+++ b/templates/1.1_ProjectCharterTemplate.docx
@@ -2360,272 +2360,6 @@
       <w:tr>
         <w:trPr>
           <w:cantSplit/>
-        </w:trPr>
-        <w:tc>
-          <w:tcPr>
-            <w:tcW w:w="2524" w:type="dxa"/>
-            <w:gridSpan w:val="3"/>
-          </w:tcPr>
-          <w:p>
-            <w:pPr>
-              <w:pStyle w:val="CovFormText"/>
-              <w:rPr>
-                <w:rFonts w:cs="Arial"/>
-                <w:szCs w:val="18"/>
-              </w:rPr>
-            </w:pPr>
-          </w:p>
-        </w:tc>
-        <w:tc>
-          <w:tcPr>
-            <w:tcW w:w="4758" w:type="dxa"/>
-            <w:gridSpan w:val="5"/>
-          </w:tcPr>
-          <w:p>
-            <w:pPr>
-              <w:pStyle w:val="CovFormText"/>
-              <w:rPr>
-                <w:rFonts w:cs="Arial"/>
-                <w:szCs w:val="18"/>
-              </w:rPr>
-            </w:pPr>
-          </w:p>
-        </w:tc>
-        <w:tc>
-          <w:tcPr>
-            <w:tcW w:w="1530" w:type="dxa"/>
-          </w:tcPr>
-          <w:p>
-            <w:pPr>
-              <w:pStyle w:val="CovFormText"/>
-              <w:rPr>
-                <w:rFonts w:cs="Arial"/>
-                <w:szCs w:val="18"/>
-              </w:rPr>
-            </w:pPr>
-          </w:p>
-        </w:tc>
-        <w:tc>
-          <w:tcPr>
-            <w:tcW w:w="1287" w:type="dxa"/>
-          </w:tcPr>
-          <w:p>
-            <w:pPr>
-              <w:pStyle w:val="CovFormText"/>
-              <w:rPr>
-                <w:rFonts w:cs="Arial"/>
-                <w:szCs w:val="18"/>
-              </w:rPr>
-            </w:pPr>
-          </w:p>
-        </w:tc>
-      </w:tr>
-      <w:tr>
-        <w:trPr>
-          <w:cantSplit/>
-        </w:trPr>
-        <w:tc>
-          <w:tcPr>
-            <w:tcW w:w="2524" w:type="dxa"/>
-            <w:gridSpan w:val="3"/>
-          </w:tcPr>
-          <w:p>
-            <w:pPr>
-              <w:pStyle w:val="CovFormText"/>
-              <w:rPr>
-                <w:rFonts w:cs="Arial"/>
-                <w:szCs w:val="18"/>
-              </w:rPr>
-            </w:pPr>
-          </w:p>
-        </w:tc>
-        <w:tc>
-          <w:tcPr>
-            <w:tcW w:w="4758" w:type="dxa"/>
-            <w:gridSpan w:val="5"/>
-          </w:tcPr>
-          <w:p>
-            <w:pPr>
-              <w:pStyle w:val="CovFormText"/>
-              <w:rPr>
-                <w:rFonts w:cs="Arial"/>
-                <w:szCs w:val="18"/>
-              </w:rPr>
-            </w:pPr>
-          </w:p>
-        </w:tc>
-        <w:tc>
-          <w:tcPr>
-            <w:tcW w:w="1530" w:type="dxa"/>
-          </w:tcPr>
-          <w:p>
-            <w:pPr>
-              <w:pStyle w:val="CovFormText"/>
-              <w:rPr>
-                <w:rFonts w:cs="Arial"/>
-                <w:szCs w:val="18"/>
-              </w:rPr>
-            </w:pPr>
-          </w:p>
-        </w:tc>
-        <w:tc>
-          <w:tcPr>
-            <w:tcW w:w="1287" w:type="dxa"/>
-          </w:tcPr>
-          <w:p>
-            <w:pPr>
-              <w:pStyle w:val="CovFormText"/>
-              <w:rPr>
-                <w:rFonts w:cs="Arial"/>
-                <w:szCs w:val="18"/>
-              </w:rPr>
-            </w:pPr>
-          </w:p>
-        </w:tc>
-      </w:tr>
-      <w:tr>
-        <w:trPr>
-          <w:cantSplit/>
-        </w:trPr>
-        <w:tc>
-          <w:tcPr>
-            <w:tcW w:w="2524" w:type="dxa"/>
-            <w:gridSpan w:val="3"/>
-          </w:tcPr>
-          <w:p>
-            <w:pPr>
-              <w:pStyle w:val="CovFormText"/>
-              <w:rPr>
-                <w:rFonts w:cs="Arial"/>
-                <w:szCs w:val="18"/>
-              </w:rPr>
-            </w:pPr>
-          </w:p>
-        </w:tc>
-        <w:tc>
-          <w:tcPr>
-            <w:tcW w:w="4758" w:type="dxa"/>
-            <w:gridSpan w:val="5"/>
-          </w:tcPr>
-          <w:p>
-            <w:pPr>
-              <w:pStyle w:val="CovFormText"/>
-              <w:rPr>
-                <w:rFonts w:cs="Arial"/>
-                <w:szCs w:val="18"/>
-              </w:rPr>
-            </w:pPr>
-          </w:p>
-        </w:tc>
-        <w:tc>
-          <w:tcPr>
-            <w:tcW w:w="1530" w:type="dxa"/>
-          </w:tcPr>
-          <w:p>
-            <w:pPr>
-              <w:pStyle w:val="CovFormText"/>
-              <w:rPr>
-                <w:rFonts w:cs="Arial"/>
-                <w:szCs w:val="18"/>
-              </w:rPr>
-            </w:pPr>
-          </w:p>
-        </w:tc>
-        <w:tc>
-          <w:tcPr>
-            <w:tcW w:w="1287" w:type="dxa"/>
-          </w:tcPr>
-          <w:p>
-            <w:pPr>
-              <w:pStyle w:val="CovFormText"/>
-              <w:rPr>
-                <w:rFonts w:cs="Arial"/>
-                <w:szCs w:val="18"/>
-              </w:rPr>
-            </w:pPr>
-          </w:p>
-        </w:tc>
-      </w:tr>
-      <w:tr>
-        <w:trPr>
-          <w:cantSplit/>
-        </w:trPr>
-        <w:tc>
-          <w:tcPr>
-            <w:tcW w:w="2524" w:type="dxa"/>
-            <w:gridSpan w:val="3"/>
-          </w:tcPr>
-          <w:p>
-            <w:pPr>
-              <w:pStyle w:val="CovFormText"/>
-              <w:rPr>
-                <w:rFonts w:cs="Arial"/>
-                <w:szCs w:val="18"/>
-              </w:rPr>
-            </w:pPr>
-            <w:r>
-              <w:rPr>
-                <w:rFonts w:cs="Arial"/>
-                <w:szCs w:val="18"/>
-              </w:rPr>
-              <w:t>Submit Final Presentation</w:t>
-            </w:r>
-          </w:p>
-        </w:tc>
-        <w:tc>
-          <w:tcPr>
-            <w:tcW w:w="4758" w:type="dxa"/>
-            <w:gridSpan w:val="5"/>
-          </w:tcPr>
-          <w:p>
-            <w:pPr>
-              <w:pStyle w:val="CovFormText"/>
-              <w:rPr>
-                <w:rFonts w:cs="Arial"/>
-                <w:szCs w:val="18"/>
-              </w:rPr>
-            </w:pPr>
-          </w:p>
-        </w:tc>
-        <w:tc>
-          <w:tcPr>
-            <w:tcW w:w="1530" w:type="dxa"/>
-          </w:tcPr>
-          <w:p>
-            <w:pPr>
-              <w:pStyle w:val="CovFormText"/>
-              <w:rPr>
-                <w:rFonts w:cs="Arial"/>
-                <w:szCs w:val="18"/>
-              </w:rPr>
-            </w:pPr>
-          </w:p>
-        </w:tc>
-        <w:tc>
-          <w:tcPr>
-            <w:tcW w:w="1287" w:type="dxa"/>
-          </w:tcPr>
-          <w:p>
-            <w:pPr>
-              <w:pStyle w:val="CovFormText"/>
-              <w:rPr>
-                <w:rFonts w:cs="Arial"/>
-                <w:szCs w:val="18"/>
-              </w:rPr>
-            </w:pPr>
-            <w:r>
-              <w:rPr>
-                <w:rFonts w:cs="Arial"/>
-                <w:szCs w:val="18"/>
-              </w:rPr>
-              <w:t>Incomplete</w:t>
-            </w:r>
-          </w:p>
-        </w:tc>
-      </w:tr>
-      <w:tr>
-        <w:trPr>
-          <w:cantSplit/>
           <w:trHeight w:val="552"/>
         </w:trPr>
         <w:tc>
@@ -2732,7 +2466,25 @@
                 <w:bCs/>
                 <w:szCs w:val="18"/>
               </w:rPr>
-              <w:t>Risk Rating (Low, Med, High)</w:t>
+              <w:t xml:space="preserve">Risk </w:t>
+            </w:r>
+            <w:r>
+              <w:rPr>
+                <w:rFonts w:cs="Arial"/>
+                <w:b/>
+                <w:bCs/>
+                <w:szCs w:val="18"/>
+              </w:rPr>
+              <w:t>Chance</w:t>
+            </w:r>
+            <w:r>
+              <w:rPr>
+                <w:rFonts w:cs="Arial"/>
+                <w:b/>
+                <w:bCs/>
+                <w:szCs w:val="18"/>
+              </w:rPr>
+              <w:t xml:space="preserve"> (Low, Med, High)</w:t>
             </w:r>
           </w:p>
         </w:tc>
@@ -2762,6 +2514,114 @@
               </w:rPr>
               <w:t xml:space="preserve">What are some possible risks of this project? </w:t>
             </w:r>
+          </w:p>
+        </w:tc>
+        <w:tc>
+          <w:tcPr>
+            <w:tcW w:w="2817" w:type="dxa"/>
+            <w:gridSpan w:val="2"/>
+          </w:tcPr>
+          <w:p>
+            <w:pPr>
+              <w:pStyle w:val="CovFormText"/>
+              <w:rPr>
+                <w:rFonts w:cs="Arial"/>
+                <w:szCs w:val="18"/>
+              </w:rPr>
+            </w:pPr>
+          </w:p>
+        </w:tc>
+      </w:tr>
+      <w:tr>
+        <w:trPr>
+          <w:cantSplit/>
+          <w:trHeight w:val="367"/>
+        </w:trPr>
+        <w:tc>
+          <w:tcPr>
+            <w:tcW w:w="7282" w:type="dxa"/>
+            <w:gridSpan w:val="8"/>
+          </w:tcPr>
+          <w:p>
+            <w:pPr>
+              <w:pStyle w:val="CovFormText"/>
+              <w:rPr>
+                <w:rFonts w:cs="Arial"/>
+                <w:szCs w:val="18"/>
+              </w:rPr>
+            </w:pPr>
+          </w:p>
+        </w:tc>
+        <w:tc>
+          <w:tcPr>
+            <w:tcW w:w="2817" w:type="dxa"/>
+            <w:gridSpan w:val="2"/>
+          </w:tcPr>
+          <w:p>
+            <w:pPr>
+              <w:pStyle w:val="CovFormText"/>
+              <w:rPr>
+                <w:rFonts w:cs="Arial"/>
+                <w:szCs w:val="18"/>
+              </w:rPr>
+            </w:pPr>
+          </w:p>
+        </w:tc>
+      </w:tr>
+      <w:tr>
+        <w:trPr>
+          <w:cantSplit/>
+          <w:trHeight w:val="367"/>
+        </w:trPr>
+        <w:tc>
+          <w:tcPr>
+            <w:tcW w:w="7282" w:type="dxa"/>
+            <w:gridSpan w:val="8"/>
+          </w:tcPr>
+          <w:p>
+            <w:pPr>
+              <w:pStyle w:val="CovFormText"/>
+              <w:rPr>
+                <w:rFonts w:cs="Arial"/>
+                <w:szCs w:val="18"/>
+              </w:rPr>
+            </w:pPr>
+          </w:p>
+        </w:tc>
+        <w:tc>
+          <w:tcPr>
+            <w:tcW w:w="2817" w:type="dxa"/>
+            <w:gridSpan w:val="2"/>
+          </w:tcPr>
+          <w:p>
+            <w:pPr>
+              <w:pStyle w:val="CovFormText"/>
+              <w:rPr>
+                <w:rFonts w:cs="Arial"/>
+                <w:szCs w:val="18"/>
+              </w:rPr>
+            </w:pPr>
+          </w:p>
+        </w:tc>
+      </w:tr>
+      <w:tr>
+        <w:trPr>
+          <w:cantSplit/>
+          <w:trHeight w:val="367"/>
+        </w:trPr>
+        <w:tc>
+          <w:tcPr>
+            <w:tcW w:w="7282" w:type="dxa"/>
+            <w:gridSpan w:val="8"/>
+          </w:tcPr>
+          <w:p>
+            <w:pPr>
+              <w:pStyle w:val="CovFormText"/>
+              <w:rPr>
+                <w:rFonts w:cs="Arial"/>
+                <w:szCs w:val="18"/>
+              </w:rPr>
+            </w:pPr>
           </w:p>
         </w:tc>
         <w:tc>

</xml_diff>